<commit_message>
Fixing some formatting issues - truncated line
</commit_message>
<xml_diff>
--- a/README.docx
+++ b/README.docx
@@ -705,13 +705,7 @@
         <w:t xml:space="preserve"> </w:t>
       </w:r>
       <w:r>
-        <w:t xml:space="preserve">at the end of the semester. The final grade letter earned will be attained in full or will not be attained at all. Earning a good overall grade requires consistent, quality effort</w:t>
-      </w:r>
-      <w:r>
-        <w:t xml:space="preserve"> </w:t>
-      </w:r>
-      <w:r>
-        <w:t xml:space="preserve">throughout the semester.</w:t>
+        <w:t xml:space="preserve">at the end of the semester. The final grade letter earned will be attained in full or will not be attained at all. Earning a good overall grade requires consistent, quality effort throughout the semester.</w:t>
       </w:r>
     </w:p>
     <w:p>

</xml_diff>